<commit_message>
Here I am now writing the report and I just finished calculating the genuine scores for two of the 51 users.
</commit_message>
<xml_diff>
--- a/Report/programming_assignment_report.docx
+++ b/Report/programming_assignment_report.docx
@@ -71,8 +71,6 @@
       <w:r>
         <w:t xml:space="preserve"> December 2014</w:t>
       </w:r>
-      <w:bookmarkStart w:id="0" w:name="_GoBack"/>
-      <w:bookmarkEnd w:id="0"/>
     </w:p>
     <w:p/>
     <w:p/>
@@ -129,7 +127,85 @@
       <w:r>
         <w:t xml:space="preserve">For this programming assignment, I have used the C#.net programming language, the Visual Studio 2013 Ultimate IDE for Windows 8.1 along with the PasswordData.csv file which I manipulated into 51 separate csv files, and when running the program, I have the code written such that depending upon the user number and the value of N, which represents the sample size: the training and testing vectors are extracted from the original data, the template vectors, genuine scores, impostor scores, and the various rates are calculated appropriately. </w:t>
       </w:r>
+      <w:r>
+        <w:t>The approach that I have taken for this assignment is detailed below:</w:t>
+      </w:r>
     </w:p>
+    <w:p>
+      <w:pPr>
+        <w:pStyle w:val="ListParagraph"/>
+        <w:numPr>
+          <w:ilvl w:val="0"/>
+          <w:numId w:val="2"/>
+        </w:numPr>
+      </w:pPr>
+      <w:r>
+        <w:t xml:space="preserve">Taking the CSV file from the link provided in the PDF file given, I took that file and broke that into 51 separate CSV files which represents each user. </w:t>
+      </w:r>
+    </w:p>
+    <w:p>
+      <w:pPr>
+        <w:pStyle w:val="ListParagraph"/>
+        <w:numPr>
+          <w:ilvl w:val="0"/>
+          <w:numId w:val="2"/>
+        </w:numPr>
+      </w:pPr>
+      <w:r>
+        <w:t xml:space="preserve">Depending upon the user number that the end user enters (the user number will act as the “tag” for the subject ID), the program will then find the file in the respective directory, and convert the entire CSV file into a 2D double array. </w:t>
+      </w:r>
+    </w:p>
+    <w:p>
+      <w:pPr>
+        <w:pStyle w:val="ListParagraph"/>
+        <w:numPr>
+          <w:ilvl w:val="0"/>
+          <w:numId w:val="2"/>
+        </w:numPr>
+      </w:pPr>
+      <w:r>
+        <w:t xml:space="preserve">When the end user enters a value for N, which can have the value of either 100, 200, or 300; the program will then parse through using the 2D double array, and the value of N and extract the testing samples which will be used to generate the mean vector.  </w:t>
+      </w:r>
+    </w:p>
+    <w:p>
+      <w:pPr>
+        <w:pStyle w:val="ListParagraph"/>
+        <w:numPr>
+          <w:ilvl w:val="0"/>
+          <w:numId w:val="2"/>
+        </w:numPr>
+      </w:pPr>
+      <w:r>
+        <w:t>The mean vector, the value of N, and the remaining samples are then parameters for generating the genuine scores.  Here, I have assumed that the value of n in the formula for the Manhattan Distance is equal to the number of samples.</w:t>
+      </w:r>
+    </w:p>
+    <w:p>
+      <w:pPr>
+        <w:pStyle w:val="ListParagraph"/>
+        <w:numPr>
+          <w:ilvl w:val="0"/>
+          <w:numId w:val="2"/>
+        </w:numPr>
+      </w:pPr>
+      <w:r>
+        <w:t xml:space="preserve">Then to generate the impostor scores, I will then be taking all the other user data which contain 400-N samples, and the mean vector of the user as parameters. </w:t>
+      </w:r>
+    </w:p>
+    <w:p>
+      <w:pPr>
+        <w:pStyle w:val="ListParagraph"/>
+        <w:numPr>
+          <w:ilvl w:val="0"/>
+          <w:numId w:val="2"/>
+        </w:numPr>
+      </w:pPr>
+      <w:r>
+        <w:t xml:space="preserve">Finally, will be taking a look at the various genuine scores and using a threshold T and using the same threshold T, and looking at the various impostor scores, will calculate the Impostor Pass Rate and False Reject Rates. </w:t>
+      </w:r>
+      <w:bookmarkStart w:id="0" w:name="_GoBack"/>
+      <w:bookmarkEnd w:id="0"/>
+    </w:p>
+    <w:p/>
     <w:p/>
     <w:sectPr>
       <w:pgSz w:w="12240" w:h="15840"/>
@@ -144,6 +220,95 @@
 <file path=word/numbering.xml><?xml version="1.0" encoding="utf-8"?>
 <w:numbering xmlns:wpc="http://schemas.microsoft.com/office/word/2010/wordprocessingCanvas" xmlns:mc="http://schemas.openxmlformats.org/markup-compatibility/2006" xmlns:o="urn:schemas-microsoft-com:office:office" xmlns:r="http://schemas.openxmlformats.org/officeDocument/2006/relationships" xmlns:m="http://schemas.openxmlformats.org/officeDocument/2006/math" xmlns:v="urn:schemas-microsoft-com:vml" xmlns:wp14="http://schemas.microsoft.com/office/word/2010/wordprocessingDrawing" xmlns:wp="http://schemas.openxmlformats.org/drawingml/2006/wordprocessingDrawing" xmlns:w10="urn:schemas-microsoft-com:office:word" xmlns:w="http://schemas.openxmlformats.org/wordprocessingml/2006/main" xmlns:w14="http://schemas.microsoft.com/office/word/2010/wordml" xmlns:w15="http://schemas.microsoft.com/office/word/2012/wordml" xmlns:wpg="http://schemas.microsoft.com/office/word/2010/wordprocessingGroup" xmlns:wpi="http://schemas.microsoft.com/office/word/2010/wordprocessingInk" xmlns:wne="http://schemas.microsoft.com/office/word/2006/wordml" xmlns:wps="http://schemas.microsoft.com/office/word/2010/wordprocessingShape" mc:Ignorable="w14 w15 wp14">
   <w:abstractNum w:abstractNumId="0">
+    <w:nsid w:val="333403F4"/>
+    <w:multiLevelType w:val="hybridMultilevel"/>
+    <w:tmpl w:val="C30896A8"/>
+    <w:lvl w:ilvl="0" w:tplc="0409000F">
+      <w:start w:val="1"/>
+      <w:numFmt w:val="decimal"/>
+      <w:lvlText w:val="%1."/>
+      <w:lvlJc w:val="left"/>
+      <w:pPr>
+        <w:ind w:left="720" w:hanging="360"/>
+      </w:pPr>
+      <w:rPr>
+        <w:rFonts w:hint="default"/>
+      </w:rPr>
+    </w:lvl>
+    <w:lvl w:ilvl="1" w:tplc="04090019" w:tentative="1">
+      <w:start w:val="1"/>
+      <w:numFmt w:val="lowerLetter"/>
+      <w:lvlText w:val="%2."/>
+      <w:lvlJc w:val="left"/>
+      <w:pPr>
+        <w:ind w:left="1440" w:hanging="360"/>
+      </w:pPr>
+    </w:lvl>
+    <w:lvl w:ilvl="2" w:tplc="0409001B" w:tentative="1">
+      <w:start w:val="1"/>
+      <w:numFmt w:val="lowerRoman"/>
+      <w:lvlText w:val="%3."/>
+      <w:lvlJc w:val="right"/>
+      <w:pPr>
+        <w:ind w:left="2160" w:hanging="180"/>
+      </w:pPr>
+    </w:lvl>
+    <w:lvl w:ilvl="3" w:tplc="0409000F" w:tentative="1">
+      <w:start w:val="1"/>
+      <w:numFmt w:val="decimal"/>
+      <w:lvlText w:val="%4."/>
+      <w:lvlJc w:val="left"/>
+      <w:pPr>
+        <w:ind w:left="2880" w:hanging="360"/>
+      </w:pPr>
+    </w:lvl>
+    <w:lvl w:ilvl="4" w:tplc="04090019" w:tentative="1">
+      <w:start w:val="1"/>
+      <w:numFmt w:val="lowerLetter"/>
+      <w:lvlText w:val="%5."/>
+      <w:lvlJc w:val="left"/>
+      <w:pPr>
+        <w:ind w:left="3600" w:hanging="360"/>
+      </w:pPr>
+    </w:lvl>
+    <w:lvl w:ilvl="5" w:tplc="0409001B" w:tentative="1">
+      <w:start w:val="1"/>
+      <w:numFmt w:val="lowerRoman"/>
+      <w:lvlText w:val="%6."/>
+      <w:lvlJc w:val="right"/>
+      <w:pPr>
+        <w:ind w:left="4320" w:hanging="180"/>
+      </w:pPr>
+    </w:lvl>
+    <w:lvl w:ilvl="6" w:tplc="0409000F" w:tentative="1">
+      <w:start w:val="1"/>
+      <w:numFmt w:val="decimal"/>
+      <w:lvlText w:val="%7."/>
+      <w:lvlJc w:val="left"/>
+      <w:pPr>
+        <w:ind w:left="5040" w:hanging="360"/>
+      </w:pPr>
+    </w:lvl>
+    <w:lvl w:ilvl="7" w:tplc="04090019" w:tentative="1">
+      <w:start w:val="1"/>
+      <w:numFmt w:val="lowerLetter"/>
+      <w:lvlText w:val="%8."/>
+      <w:lvlJc w:val="left"/>
+      <w:pPr>
+        <w:ind w:left="5760" w:hanging="360"/>
+      </w:pPr>
+    </w:lvl>
+    <w:lvl w:ilvl="8" w:tplc="0409001B" w:tentative="1">
+      <w:start w:val="1"/>
+      <w:numFmt w:val="lowerRoman"/>
+      <w:lvlText w:val="%9."/>
+      <w:lvlJc w:val="right"/>
+      <w:pPr>
+        <w:ind w:left="6480" w:hanging="180"/>
+      </w:pPr>
+    </w:lvl>
+  </w:abstractNum>
+  <w:abstractNum w:abstractNumId="1">
     <w:nsid w:val="412865F4"/>
     <w:multiLevelType w:val="hybridMultilevel"/>
     <w:tmpl w:val="395CEDF4"/>
@@ -233,6 +398,9 @@
     </w:lvl>
   </w:abstractNum>
   <w:num w:numId="1">
+    <w:abstractNumId w:val="1"/>
+  </w:num>
+  <w:num w:numId="2">
     <w:abstractNumId w:val="0"/>
   </w:num>
 </w:numbering>
@@ -762,6 +930,17 @@
       <w:szCs w:val="26"/>
     </w:rPr>
   </w:style>
+  <w:style w:type="paragraph" w:styleId="ListParagraph">
+    <w:name w:val="List Paragraph"/>
+    <w:basedOn w:val="Normal"/>
+    <w:uiPriority w:val="34"/>
+    <w:qFormat/>
+    <w:rsid w:val="006F0FD3"/>
+    <w:pPr>
+      <w:ind w:left="720"/>
+      <w:contextualSpacing/>
+    </w:pPr>
+  </w:style>
 </w:styles>
 </file>
 

</xml_diff>

<commit_message>
Matching all of the function calls for CalculateImpostorScore function
</commit_message>
<xml_diff>
--- a/Report/programming_assignment_report.docx
+++ b/Report/programming_assignment_report.docx
@@ -198,9 +198,18 @@
           <w:ilvl w:val="0"/>
           <w:numId w:val="2"/>
         </w:numPr>
-      </w:pPr>
-      <w:r>
+        <w:rPr>
+          <w:i/>
+        </w:rPr>
+      </w:pPr>
+      <w:r>
+        <w:rPr>
+          <w:i/>
+        </w:rPr>
         <w:t xml:space="preserve">Finally, will be taking a look at the various genuine scores and using a threshold T and using the same threshold T, and looking at the various impostor scores, will calculate the Impostor Pass Rate and False Reject Rates. </w:t>
+      </w:r>
+      <w:r>
+        <w:t xml:space="preserve"> – This step I have tried, but due to time constraints I was not able to accomplish this step.  </w:t>
       </w:r>
       <w:bookmarkStart w:id="0" w:name="_GoBack"/>
       <w:bookmarkEnd w:id="0"/>

</xml_diff>

<commit_message>
I am very close to submission
</commit_message>
<xml_diff>
--- a/Report/programming_assignment_report.docx
+++ b/Report/programming_assignment_report.docx
@@ -198,23 +198,32 @@
           <w:ilvl w:val="0"/>
           <w:numId w:val="2"/>
         </w:numPr>
-        <w:rPr>
-          <w:i/>
-        </w:rPr>
-      </w:pPr>
-      <w:r>
-        <w:rPr>
-          <w:i/>
-        </w:rPr>
-        <w:t xml:space="preserve">Finally, will be taking a look at the various genuine scores and using a threshold T and using the same threshold T, and looking at the various impostor scores, will calculate the Impostor Pass Rate and False Reject Rates. </w:t>
-      </w:r>
-      <w:r>
-        <w:t xml:space="preserve"> – This step I have tried, but due to time constraints I was not able to accomplish this step.  </w:t>
+      </w:pPr>
+      <w:r>
+        <w:t>Finally, will be taking a look at the various genuine scores and using a threshold T and using the same threshold T, and looking at the various impostor scores, will calculate the Impostor Pass Rate and False Reject Rates</w:t>
+      </w:r>
+      <w:r>
+        <w:t xml:space="preserve">.  – This step, please note I will only be able have it such that I can find the Impostor Pass Rate which can also be referred to as the False Accept Rate.  I will briefly talk about the concept of this measure </w:t>
+      </w:r>
+    </w:p>
+    <w:p>
+      <w:pPr>
+        <w:pStyle w:val="Heading1"/>
+      </w:pPr>
+      <w:r>
+        <w:t>False Accept Rate</w:t>
+      </w:r>
+    </w:p>
+    <w:p>
+      <w:r>
+        <w:t xml:space="preserve">This is sometimes referred to as the impostor pass rate, to find this measure, I will be taking a threshold that the end user will put in and in all of the impostor scores that I have calculated, I will compare the value of the user entered threshold and the score.  If the impostor score is less than or equal to the threshold value, </w:t>
+      </w:r>
+      <w:r>
+        <w:t xml:space="preserve">that means the impostor has passed through the system. </w:t>
       </w:r>
       <w:bookmarkStart w:id="0" w:name="_GoBack"/>
       <w:bookmarkEnd w:id="0"/>
     </w:p>
-    <w:p/>
     <w:p/>
     <w:sectPr>
       <w:pgSz w:w="12240" w:h="15840"/>

</xml_diff>

<commit_message>
Making progress on the documentation of the assignment.  I will make it known that I have been able to calculate the impostor pass rates correctly.  Each screenshot that I will include in the report will have the threshold values that I have put for T
</commit_message>
<xml_diff>
--- a/Report/programming_assignment_report.docx
+++ b/Report/programming_assignment_report.docx
@@ -221,9 +221,30 @@
       <w:r>
         <w:t xml:space="preserve">that means the impostor has passed through the system. </w:t>
       </w:r>
+      <w:r>
+        <w:t xml:space="preserve">The screenshots below, I will show the values of thresholds that I have arbitrarily set.  </w:t>
+      </w:r>
+      <w:r>
+        <w:t xml:space="preserve">There will be three subsections which </w:t>
+      </w:r>
+      <w:r>
+        <w:lastRenderedPageBreak/>
+        <w:t xml:space="preserve">represent the various values of N, and also in each subset of screenshots, I will show the threshold values, and I will have five in total. </w:t>
+      </w:r>
+    </w:p>
+    <w:p>
+      <w:pPr>
+        <w:pStyle w:val="Heading3"/>
+      </w:pPr>
+      <w:r>
+        <w:t>Value of N = 100</w:t>
+      </w:r>
+    </w:p>
+    <w:p>
       <w:bookmarkStart w:id="0" w:name="_GoBack"/>
       <w:bookmarkEnd w:id="0"/>
     </w:p>
+    <w:p/>
     <w:p/>
     <w:sectPr>
       <w:pgSz w:w="12240" w:h="15840"/>
@@ -861,6 +882,28 @@
       <w:szCs w:val="26"/>
     </w:rPr>
   </w:style>
+  <w:style w:type="paragraph" w:styleId="Heading3">
+    <w:name w:val="heading 3"/>
+    <w:basedOn w:val="Normal"/>
+    <w:next w:val="Normal"/>
+    <w:link w:val="Heading3Char"/>
+    <w:uiPriority w:val="9"/>
+    <w:unhideWhenUsed/>
+    <w:qFormat/>
+    <w:rsid w:val="006306A8"/>
+    <w:pPr>
+      <w:keepNext/>
+      <w:keepLines/>
+      <w:spacing w:before="40" w:after="0"/>
+      <w:outlineLvl w:val="2"/>
+    </w:pPr>
+    <w:rPr>
+      <w:rFonts w:asciiTheme="majorHAnsi" w:eastAsiaTheme="majorEastAsia" w:hAnsiTheme="majorHAnsi" w:cstheme="majorBidi"/>
+      <w:color w:val="1F4D78" w:themeColor="accent1" w:themeShade="7F"/>
+      <w:sz w:val="24"/>
+      <w:szCs w:val="24"/>
+    </w:rPr>
+  </w:style>
   <w:style w:type="character" w:default="1" w:styleId="DefaultParagraphFont">
     <w:name w:val="Default Paragraph Font"/>
     <w:uiPriority w:val="1"/>
@@ -958,6 +1001,19 @@
       <w:ind w:left="720"/>
       <w:contextualSpacing/>
     </w:pPr>
+  </w:style>
+  <w:style w:type="character" w:customStyle="1" w:styleId="Heading3Char">
+    <w:name w:val="Heading 3 Char"/>
+    <w:basedOn w:val="DefaultParagraphFont"/>
+    <w:link w:val="Heading3"/>
+    <w:uiPriority w:val="9"/>
+    <w:rsid w:val="006306A8"/>
+    <w:rPr>
+      <w:rFonts w:asciiTheme="majorHAnsi" w:eastAsiaTheme="majorEastAsia" w:hAnsiTheme="majorHAnsi" w:cstheme="majorBidi"/>
+      <w:color w:val="1F4D78" w:themeColor="accent1" w:themeShade="7F"/>
+      <w:sz w:val="24"/>
+      <w:szCs w:val="24"/>
+    </w:rPr>
   </w:style>
 </w:styles>
 </file>

</xml_diff>